<commit_message>
16. C# Quality Code Exam Preparation
</commit_message>
<xml_diff>
--- a/QualityProgramCodeHomework/15.DesignPatterns/DesignPatternsExplanation.docx
+++ b/QualityProgramCodeHomework/15.DesignPatterns/DesignPatternsExplanation.docx
@@ -117,6 +117,65 @@
     </w:p>
     <w:p>
       <w:pPr>
+        <w:ind w:firstLine="720"/>
+        <w:jc w:val="both"/>
+        <w:rPr>
+          <w:sz w:val="28"/>
+          <w:szCs w:val="28"/>
+          <w:lang w:val="bg-BG"/>
+        </w:rPr>
+      </w:pPr>
+      <w:r>
+        <w:rPr>
+          <w:noProof/>
+          <w:sz w:val="28"/>
+          <w:szCs w:val="28"/>
+        </w:rPr>
+        <w:drawing>
+          <wp:inline distT="0" distB="0" distL="0" distR="0">
+            <wp:extent cx="5972810" cy="3415030"/>
+            <wp:effectExtent l="0" t="0" r="8890" b="0"/>
+            <wp:docPr id="1" name="Picture 1"/>
+            <wp:cNvGraphicFramePr>
+              <a:graphicFrameLocks xmlns:a="http://schemas.openxmlformats.org/drawingml/2006/main" noChangeAspect="1"/>
+            </wp:cNvGraphicFramePr>
+            <a:graphic xmlns:a="http://schemas.openxmlformats.org/drawingml/2006/main">
+              <a:graphicData uri="http://schemas.openxmlformats.org/drawingml/2006/picture">
+                <pic:pic xmlns:pic="http://schemas.openxmlformats.org/drawingml/2006/picture">
+                  <pic:nvPicPr>
+                    <pic:cNvPr id="1" name="Strategy.png"/>
+                    <pic:cNvPicPr/>
+                  </pic:nvPicPr>
+                  <pic:blipFill>
+                    <a:blip r:embed="rId4">
+                      <a:extLst>
+                        <a:ext uri="{28A0092B-C50C-407E-A947-70E740481C1C}">
+                          <a14:useLocalDpi xmlns:a14="http://schemas.microsoft.com/office/drawing/2010/main" val="0"/>
+                        </a:ext>
+                      </a:extLst>
+                    </a:blip>
+                    <a:stretch>
+                      <a:fillRect/>
+                    </a:stretch>
+                  </pic:blipFill>
+                  <pic:spPr>
+                    <a:xfrm>
+                      <a:off x="0" y="0"/>
+                      <a:ext cx="5972810" cy="3415030"/>
+                    </a:xfrm>
+                    <a:prstGeom prst="rect">
+                      <a:avLst/>
+                    </a:prstGeom>
+                  </pic:spPr>
+                </pic:pic>
+              </a:graphicData>
+            </a:graphic>
+          </wp:inline>
+        </w:drawing>
+      </w:r>
+    </w:p>
+    <w:p>
+      <w:pPr>
         <w:jc w:val="both"/>
         <w:rPr>
           <w:sz w:val="28"/>
@@ -195,7 +254,16 @@
           <w:szCs w:val="28"/>
           <w:lang w:val="bg-BG"/>
         </w:rPr>
-        <w:t xml:space="preserve"> от корена всички негови под-елементи се принтират. След това правим същото само за един клон със съответният резул</w:t>
+        <w:t xml:space="preserve"> от корена всички негови </w:t>
+      </w:r>
+      <w:r>
+        <w:rPr>
+          <w:sz w:val="28"/>
+          <w:szCs w:val="28"/>
+          <w:lang w:val="bg-BG"/>
+        </w:rPr>
+        <w:lastRenderedPageBreak/>
+        <w:t>под-елементи се принтират. След това правим същото само за един клон със съответният резул</w:t>
       </w:r>
       <w:r>
         <w:rPr>
@@ -223,6 +291,54 @@
           <w:lang w:val="bg-BG"/>
         </w:rPr>
       </w:pPr>
+      <w:r>
+        <w:rPr>
+          <w:noProof/>
+          <w:sz w:val="28"/>
+          <w:szCs w:val="28"/>
+        </w:rPr>
+        <w:drawing>
+          <wp:inline distT="0" distB="0" distL="0" distR="0">
+            <wp:extent cx="5972810" cy="3860165"/>
+            <wp:effectExtent l="0" t="0" r="0" b="0"/>
+            <wp:docPr id="2" name="Picture 2"/>
+            <wp:cNvGraphicFramePr>
+              <a:graphicFrameLocks xmlns:a="http://schemas.openxmlformats.org/drawingml/2006/main" noChangeAspect="1"/>
+            </wp:cNvGraphicFramePr>
+            <a:graphic xmlns:a="http://schemas.openxmlformats.org/drawingml/2006/main">
+              <a:graphicData uri="http://schemas.openxmlformats.org/drawingml/2006/picture">
+                <pic:pic xmlns:pic="http://schemas.openxmlformats.org/drawingml/2006/picture">
+                  <pic:nvPicPr>
+                    <pic:cNvPr id="2" name="Composite.png"/>
+                    <pic:cNvPicPr/>
+                  </pic:nvPicPr>
+                  <pic:blipFill>
+                    <a:blip r:embed="rId5">
+                      <a:extLst>
+                        <a:ext uri="{28A0092B-C50C-407E-A947-70E740481C1C}">
+                          <a14:useLocalDpi xmlns:a14="http://schemas.microsoft.com/office/drawing/2010/main" val="0"/>
+                        </a:ext>
+                      </a:extLst>
+                    </a:blip>
+                    <a:stretch>
+                      <a:fillRect/>
+                    </a:stretch>
+                  </pic:blipFill>
+                  <pic:spPr>
+                    <a:xfrm>
+                      <a:off x="0" y="0"/>
+                      <a:ext cx="5972810" cy="3860165"/>
+                    </a:xfrm>
+                    <a:prstGeom prst="rect">
+                      <a:avLst/>
+                    </a:prstGeom>
+                  </pic:spPr>
+                </pic:pic>
+              </a:graphicData>
+            </a:graphic>
+          </wp:inline>
+        </w:drawing>
+      </w:r>
     </w:p>
     <w:p>
       <w:pPr>
@@ -323,6 +439,63 @@
           <w:lang w:val="bg-BG"/>
         </w:rPr>
         <w:t xml:space="preserve">приложения. </w:t>
+      </w:r>
+    </w:p>
+    <w:p>
+      <w:pPr>
+        <w:rPr>
+          <w:sz w:val="28"/>
+          <w:szCs w:val="28"/>
+          <w:lang w:val="bg-BG"/>
+        </w:rPr>
+      </w:pPr>
+      <w:r>
+        <w:rPr>
+          <w:noProof/>
+          <w:sz w:val="28"/>
+          <w:szCs w:val="28"/>
+        </w:rPr>
+        <w:drawing>
+          <wp:inline distT="0" distB="0" distL="0" distR="0">
+            <wp:extent cx="3752850" cy="1390650"/>
+            <wp:effectExtent l="0" t="0" r="0" b="0"/>
+            <wp:docPr id="3" name="Picture 3"/>
+            <wp:cNvGraphicFramePr>
+              <a:graphicFrameLocks xmlns:a="http://schemas.openxmlformats.org/drawingml/2006/main" noChangeAspect="1"/>
+            </wp:cNvGraphicFramePr>
+            <a:graphic xmlns:a="http://schemas.openxmlformats.org/drawingml/2006/main">
+              <a:graphicData uri="http://schemas.openxmlformats.org/drawingml/2006/picture">
+                <pic:pic xmlns:pic="http://schemas.openxmlformats.org/drawingml/2006/picture">
+                  <pic:nvPicPr>
+                    <pic:cNvPr id="3" name="singleton.gif"/>
+                    <pic:cNvPicPr/>
+                  </pic:nvPicPr>
+                  <pic:blipFill>
+                    <a:blip r:embed="rId6">
+                      <a:extLst>
+                        <a:ext uri="{28A0092B-C50C-407E-A947-70E740481C1C}">
+                          <a14:useLocalDpi xmlns:a14="http://schemas.microsoft.com/office/drawing/2010/main" val="0"/>
+                        </a:ext>
+                      </a:extLst>
+                    </a:blip>
+                    <a:stretch>
+                      <a:fillRect/>
+                    </a:stretch>
+                  </pic:blipFill>
+                  <pic:spPr>
+                    <a:xfrm>
+                      <a:off x="0" y="0"/>
+                      <a:ext cx="3752850" cy="1390650"/>
+                    </a:xfrm>
+                    <a:prstGeom prst="rect">
+                      <a:avLst/>
+                    </a:prstGeom>
+                  </pic:spPr>
+                </pic:pic>
+              </a:graphicData>
+            </a:graphic>
+          </wp:inline>
+        </w:drawing>
       </w:r>
       <w:bookmarkStart w:id="0" w:name="_GoBack"/>
       <w:bookmarkEnd w:id="0"/>

</xml_diff>